<commit_message>
Modificacion, si el jugador o computador tiene 5 puntos mensajey boton nueva partida, con casos de prueba
</commit_message>
<xml_diff>
--- a/juego/Casos de Prueba.docx
+++ b/juego/Casos de Prueba.docx
@@ -32,11 +32,12 @@
         </w:rPr>
         <w:t>iedra, papel o tijera</w:t>
       </w:r>
-      <w:bookmarkStart w:id="0" w:name="_GoBack"/>
-      <w:bookmarkEnd w:id="0"/>
     </w:p>
     <w:p>
       <w:r>
+        <w:rPr>
+          <w:noProof/>
+        </w:rPr>
         <w:drawing>
           <wp:inline distT="0" distB="0" distL="0" distR="0" wp14:anchorId="66BC80E7" wp14:editId="4BA8E746">
             <wp:extent cx="5943600" cy="4209415"/>
@@ -76,6 +77,9 @@
     </w:p>
     <w:p>
       <w:r>
+        <w:rPr>
+          <w:noProof/>
+        </w:rPr>
         <w:lastRenderedPageBreak/>
         <w:drawing>
           <wp:inline distT="0" distB="0" distL="0" distR="0" wp14:anchorId="1069A9A3" wp14:editId="4BA902EF">
@@ -116,6 +120,9 @@
     </w:p>
     <w:p>
       <w:r>
+        <w:rPr>
+          <w:noProof/>
+        </w:rPr>
         <w:lastRenderedPageBreak/>
         <w:drawing>
           <wp:inline distT="0" distB="0" distL="0" distR="0" wp14:anchorId="426D565E" wp14:editId="05A040FE">
@@ -153,6 +160,192 @@
           </wp:inline>
         </w:drawing>
       </w:r>
+    </w:p>
+    <w:p>
+      <w:pPr>
+        <w:rPr>
+          <w:rFonts w:ascii="Times New Roman" w:hAnsi="Times New Roman" w:cs="Times New Roman"/>
+          <w:sz w:val="28"/>
+          <w:szCs w:val="28"/>
+          <w:u w:val="single"/>
+        </w:rPr>
+      </w:pPr>
+      <w:r>
+        <w:rPr>
+          <w:rFonts w:ascii="Times New Roman" w:hAnsi="Times New Roman" w:cs="Times New Roman"/>
+          <w:sz w:val="28"/>
+          <w:szCs w:val="28"/>
+          <w:u w:val="single"/>
+        </w:rPr>
+        <w:t>VALIDACION DE 5 PUNTOS</w:t>
+      </w:r>
+    </w:p>
+    <w:p>
+      <w:pPr>
+        <w:jc w:val="center"/>
+        <w:rPr>
+          <w:rFonts w:ascii="Times New Roman" w:hAnsi="Times New Roman" w:cs="Times New Roman"/>
+          <w:sz w:val="28"/>
+          <w:szCs w:val="28"/>
+          <w:u w:val="single"/>
+        </w:rPr>
+      </w:pPr>
+      <w:r>
+        <w:rPr>
+          <w:rFonts w:ascii="Times New Roman" w:hAnsi="Times New Roman" w:cs="Times New Roman"/>
+          <w:sz w:val="28"/>
+          <w:szCs w:val="28"/>
+          <w:u w:val="single"/>
+        </w:rPr>
+        <w:lastRenderedPageBreak/>
+        <w:drawing>
+          <wp:inline distT="0" distB="0" distL="0" distR="0" wp14:anchorId="347BB72D" wp14:editId="70B06CA4">
+            <wp:extent cx="5943600" cy="4283075"/>
+            <wp:effectExtent l="0" t="0" r="0" b="3175"/>
+            <wp:docPr id="4" name="Picture 4"/>
+            <wp:cNvGraphicFramePr>
+              <a:graphicFrameLocks xmlns:a="http://schemas.openxmlformats.org/drawingml/2006/main" noChangeAspect="1"/>
+            </wp:cNvGraphicFramePr>
+            <a:graphic xmlns:a="http://schemas.openxmlformats.org/drawingml/2006/main">
+              <a:graphicData uri="http://schemas.openxmlformats.org/drawingml/2006/picture">
+                <pic:pic xmlns:pic="http://schemas.openxmlformats.org/drawingml/2006/picture">
+                  <pic:nvPicPr>
+                    <pic:cNvPr id="1" name=""/>
+                    <pic:cNvPicPr/>
+                  </pic:nvPicPr>
+                  <pic:blipFill>
+                    <a:blip r:embed="rId7"/>
+                    <a:stretch>
+                      <a:fillRect/>
+                    </a:stretch>
+                  </pic:blipFill>
+                  <pic:spPr>
+                    <a:xfrm>
+                      <a:off x="0" y="0"/>
+                      <a:ext cx="5943600" cy="4283075"/>
+                    </a:xfrm>
+                    <a:prstGeom prst="rect">
+                      <a:avLst/>
+                    </a:prstGeom>
+                  </pic:spPr>
+                </pic:pic>
+              </a:graphicData>
+            </a:graphic>
+          </wp:inline>
+        </w:drawing>
+      </w:r>
+    </w:p>
+    <w:p>
+      <w:pPr>
+        <w:jc w:val="center"/>
+        <w:rPr>
+          <w:rFonts w:ascii="Times New Roman" w:hAnsi="Times New Roman" w:cs="Times New Roman"/>
+          <w:sz w:val="28"/>
+          <w:szCs w:val="28"/>
+          <w:u w:val="single"/>
+        </w:rPr>
+      </w:pPr>
+      <w:r>
+        <w:rPr>
+          <w:rFonts w:ascii="Times New Roman" w:hAnsi="Times New Roman" w:cs="Times New Roman"/>
+          <w:sz w:val="28"/>
+          <w:szCs w:val="28"/>
+          <w:u w:val="single"/>
+        </w:rPr>
+        <w:lastRenderedPageBreak/>
+        <w:drawing>
+          <wp:inline distT="0" distB="0" distL="0" distR="0" wp14:anchorId="117E2542" wp14:editId="6C3F0DF0">
+            <wp:extent cx="5943600" cy="4278630"/>
+            <wp:effectExtent l="0" t="0" r="0" b="7620"/>
+            <wp:docPr id="5" name="Picture 5"/>
+            <wp:cNvGraphicFramePr>
+              <a:graphicFrameLocks xmlns:a="http://schemas.openxmlformats.org/drawingml/2006/main" noChangeAspect="1"/>
+            </wp:cNvGraphicFramePr>
+            <a:graphic xmlns:a="http://schemas.openxmlformats.org/drawingml/2006/main">
+              <a:graphicData uri="http://schemas.openxmlformats.org/drawingml/2006/picture">
+                <pic:pic xmlns:pic="http://schemas.openxmlformats.org/drawingml/2006/picture">
+                  <pic:nvPicPr>
+                    <pic:cNvPr id="1" name=""/>
+                    <pic:cNvPicPr/>
+                  </pic:nvPicPr>
+                  <pic:blipFill>
+                    <a:blip r:embed="rId8"/>
+                    <a:stretch>
+                      <a:fillRect/>
+                    </a:stretch>
+                  </pic:blipFill>
+                  <pic:spPr>
+                    <a:xfrm>
+                      <a:off x="0" y="0"/>
+                      <a:ext cx="5943600" cy="4278630"/>
+                    </a:xfrm>
+                    <a:prstGeom prst="rect">
+                      <a:avLst/>
+                    </a:prstGeom>
+                  </pic:spPr>
+                </pic:pic>
+              </a:graphicData>
+            </a:graphic>
+          </wp:inline>
+        </w:drawing>
+      </w:r>
+    </w:p>
+    <w:p>
+      <w:pPr>
+        <w:jc w:val="center"/>
+        <w:rPr>
+          <w:rFonts w:ascii="Times New Roman" w:hAnsi="Times New Roman" w:cs="Times New Roman"/>
+          <w:sz w:val="28"/>
+          <w:szCs w:val="28"/>
+          <w:u w:val="single"/>
+        </w:rPr>
+      </w:pPr>
+      <w:r>
+        <w:rPr>
+          <w:rFonts w:ascii="Times New Roman" w:hAnsi="Times New Roman" w:cs="Times New Roman"/>
+          <w:sz w:val="28"/>
+          <w:szCs w:val="28"/>
+          <w:u w:val="single"/>
+        </w:rPr>
+        <w:lastRenderedPageBreak/>
+        <w:drawing>
+          <wp:inline distT="0" distB="0" distL="0" distR="0" wp14:anchorId="7B215FE2" wp14:editId="48CBE6ED">
+            <wp:extent cx="5943600" cy="4220210"/>
+            <wp:effectExtent l="0" t="0" r="0" b="8890"/>
+            <wp:docPr id="6" name="Picture 6"/>
+            <wp:cNvGraphicFramePr>
+              <a:graphicFrameLocks xmlns:a="http://schemas.openxmlformats.org/drawingml/2006/main" noChangeAspect="1"/>
+            </wp:cNvGraphicFramePr>
+            <a:graphic xmlns:a="http://schemas.openxmlformats.org/drawingml/2006/main">
+              <a:graphicData uri="http://schemas.openxmlformats.org/drawingml/2006/picture">
+                <pic:pic xmlns:pic="http://schemas.openxmlformats.org/drawingml/2006/picture">
+                  <pic:nvPicPr>
+                    <pic:cNvPr id="1" name=""/>
+                    <pic:cNvPicPr/>
+                  </pic:nvPicPr>
+                  <pic:blipFill>
+                    <a:blip r:embed="rId9"/>
+                    <a:stretch>
+                      <a:fillRect/>
+                    </a:stretch>
+                  </pic:blipFill>
+                  <pic:spPr>
+                    <a:xfrm>
+                      <a:off x="0" y="0"/>
+                      <a:ext cx="5943600" cy="4220210"/>
+                    </a:xfrm>
+                    <a:prstGeom prst="rect">
+                      <a:avLst/>
+                    </a:prstGeom>
+                  </pic:spPr>
+                </pic:pic>
+              </a:graphicData>
+            </a:graphic>
+          </wp:inline>
+        </w:drawing>
+      </w:r>
+      <w:bookmarkStart w:id="0" w:name="_GoBack"/>
+      <w:bookmarkEnd w:id="0"/>
     </w:p>
     <w:sectPr>
       <w:pgSz w:w="12240" w:h="15840"/>

</xml_diff>